<commit_message>
2.0 safe state modifications
</commit_message>
<xml_diff>
--- a/Completed/01_SafetyPlan_LaneAssistance.docx
+++ b/Completed/01_SafetyPlan_LaneAssistance.docx
@@ -192,7 +192,13 @@
         <w:rPr>
           <w:color w:val="auto"/>
         </w:rPr>
-        <w:t>1.0</w:t>
+        <w:t>2</w:t>
+      </w:r>
+      <w:r>
+        <w:rPr>
+          <w:color w:val="auto"/>
+        </w:rPr>
+        <w:t>.0</w:t>
       </w:r>
     </w:p>
     <w:p>
@@ -561,6 +567,14 @@
                 <w:szCs w:val="22"/>
               </w:rPr>
             </w:pPr>
+            <w:r>
+              <w:rPr>
+                <w:rFonts w:ascii="Calibri" w:eastAsia="Calibri" w:hAnsi="Calibri" w:cs="Calibri"/>
+                <w:sz w:val="22"/>
+                <w:szCs w:val="22"/>
+              </w:rPr>
+              <w:t>2018-02-05</w:t>
+            </w:r>
           </w:p>
         </w:tc>
         <w:tc>
@@ -577,6 +591,14 @@
                 <w:szCs w:val="22"/>
               </w:rPr>
             </w:pPr>
+            <w:r>
+              <w:rPr>
+                <w:rFonts w:ascii="Calibri" w:eastAsia="Calibri" w:hAnsi="Calibri" w:cs="Calibri"/>
+                <w:sz w:val="22"/>
+                <w:szCs w:val="22"/>
+              </w:rPr>
+              <w:t>2.0</w:t>
+            </w:r>
           </w:p>
         </w:tc>
         <w:tc>
@@ -593,6 +615,14 @@
                 <w:szCs w:val="22"/>
               </w:rPr>
             </w:pPr>
+            <w:r>
+              <w:rPr>
+                <w:rFonts w:ascii="Calibri" w:eastAsia="Calibri" w:hAnsi="Calibri" w:cs="Calibri"/>
+                <w:sz w:val="22"/>
+                <w:szCs w:val="22"/>
+              </w:rPr>
+              <w:t>Greg Yeutter</w:t>
+            </w:r>
           </w:p>
         </w:tc>
         <w:tc>
@@ -609,6 +639,14 @@
                 <w:szCs w:val="22"/>
               </w:rPr>
             </w:pPr>
+            <w:r>
+              <w:rPr>
+                <w:rFonts w:ascii="Calibri" w:eastAsia="Calibri" w:hAnsi="Calibri" w:cs="Calibri"/>
+                <w:sz w:val="22"/>
+                <w:szCs w:val="22"/>
+              </w:rPr>
+              <w:t>Safety Culture Modification</w:t>
+            </w:r>
           </w:p>
         </w:tc>
       </w:tr>
@@ -1572,27 +1610,14 @@
       <w:r>
         <w:t xml:space="preserve">Figure </w:t>
       </w:r>
-      <w:r>
-        <w:fldChar w:fldCharType="begin"/>
-      </w:r>
-      <w:r>
-        <w:instrText xml:space="preserve"> SEQ Figure \* ARABIC </w:instrText>
-      </w:r>
-      <w:r>
-        <w:fldChar w:fldCharType="separate"/>
-      </w:r>
-      <w:r>
-        <w:rPr>
-          <w:noProof/>
-        </w:rPr>
-        <w:t>1</w:t>
-      </w:r>
-      <w:r>
-        <w:rPr>
-          <w:noProof/>
-        </w:rPr>
-        <w:fldChar w:fldCharType="end"/>
-      </w:r>
+      <w:fldSimple w:instr=" SEQ Figure \* ARABIC ">
+        <w:r>
+          <w:rPr>
+            <w:noProof/>
+          </w:rPr>
+          <w:t>1</w:t>
+        </w:r>
+      </w:fldSimple>
       <w:r>
         <w:t>: Lane Assistance System Architecture</w:t>
       </w:r>
@@ -1873,8 +1898,10 @@
               <w:spacing w:line="240" w:lineRule="auto"/>
             </w:pPr>
             <w:r>
-              <w:t>All Team Members</w:t>
-            </w:r>
+              <w:t>Safety Manager</w:t>
+            </w:r>
+            <w:bookmarkStart w:id="17" w:name="_GoBack"/>
+            <w:bookmarkEnd w:id="17"/>
           </w:p>
         </w:tc>
         <w:tc>
@@ -2364,8 +2391,8 @@
           <w:color w:val="B7B7B7"/>
         </w:rPr>
       </w:pPr>
-      <w:bookmarkStart w:id="17" w:name="_b23s6orj91gm" w:colFirst="0" w:colLast="0"/>
-      <w:bookmarkEnd w:id="17"/>
+      <w:bookmarkStart w:id="18" w:name="_b23s6orj91gm" w:colFirst="0" w:colLast="0"/>
+      <w:bookmarkEnd w:id="18"/>
       <w:r>
         <w:lastRenderedPageBreak/>
         <w:t>Safety Culture</w:t>
@@ -2570,26 +2597,17 @@
           <w:color w:val="B7B7B7"/>
         </w:rPr>
       </w:pPr>
-      <w:bookmarkStart w:id="18" w:name="_pqn9poe0nvtc" w:colFirst="0" w:colLast="0"/>
-      <w:bookmarkEnd w:id="18"/>
+      <w:bookmarkStart w:id="19" w:name="_pqn9poe0nvtc" w:colFirst="0" w:colLast="0"/>
+      <w:bookmarkEnd w:id="19"/>
       <w:r>
         <w:t>Safety Lifecycle Tailoring</w:t>
       </w:r>
-      <w:bookmarkStart w:id="19" w:name="_xlicd1ijavb7" w:colFirst="0" w:colLast="0"/>
-      <w:bookmarkEnd w:id="19"/>
-    </w:p>
-    <w:p>
-      <w:r>
-        <w:t>The</w:t>
-      </w:r>
-      <w:r>
-        <w:t xml:space="preserve"> following safety lifecycle phases are in scope</w:t>
-      </w:r>
-      <w:r>
-        <w:t xml:space="preserve"> for this project</w:t>
-      </w:r>
-      <w:r>
-        <w:t>:</w:t>
+      <w:bookmarkStart w:id="20" w:name="_xlicd1ijavb7" w:colFirst="0" w:colLast="0"/>
+      <w:bookmarkEnd w:id="20"/>
+    </w:p>
+    <w:p>
+      <w:r>
+        <w:t>The following safety lifecycle phases are in scope for this project:</w:t>
       </w:r>
     </w:p>
     <w:p>
@@ -2954,8 +2972,8 @@
           <w:szCs w:val="40"/>
         </w:rPr>
       </w:pPr>
-      <w:bookmarkStart w:id="20" w:name="_swj0emygbhrm" w:colFirst="0" w:colLast="0"/>
-      <w:bookmarkEnd w:id="20"/>
+      <w:bookmarkStart w:id="21" w:name="_swj0emygbhrm" w:colFirst="0" w:colLast="0"/>
+      <w:bookmarkEnd w:id="21"/>
       <w:r>
         <w:br w:type="page"/>
       </w:r>
@@ -3146,13 +3164,7 @@
         <w:rPr>
           <w:color w:val="auto"/>
         </w:rPr>
-        <w:t xml:space="preserve">4. Modification of the Lane Assistance </w:t>
-      </w:r>
-      <w:r>
-        <w:rPr>
-          <w:color w:val="auto"/>
-        </w:rPr>
-        <w:t>subsystems from a functional safety viewpoint</w:t>
+        <w:t>4. Modification of the Lane Assistance subsystems from a functional safety viewpoint</w:t>
       </w:r>
     </w:p>
     <w:p>
@@ -3264,7 +3276,6 @@
     <w:p>
       <w:pPr>
         <w:rPr>
-          <w:rFonts w:hint="eastAsia"/>
           <w:color w:val="auto"/>
           <w:lang w:val="en-US"/>
         </w:rPr>
@@ -3404,69 +3415,33 @@
         <w:rPr>
           <w:color w:val="auto"/>
         </w:rPr>
-        <w:t xml:space="preserve">3. Analysis of the Lane Assistance </w:t>
-      </w:r>
-      <w:r>
-        <w:rPr>
-          <w:color w:val="auto"/>
-        </w:rPr>
-        <w:t>system as a whole</w:t>
-      </w:r>
-      <w:r>
-        <w:rPr>
-          <w:color w:val="auto"/>
-        </w:rPr>
-        <w:t xml:space="preserve"> from a functional safety viewpoint</w:t>
-      </w:r>
-    </w:p>
-    <w:p>
-      <w:pPr>
-        <w:rPr>
-          <w:color w:val="auto"/>
-        </w:rPr>
-      </w:pPr>
-      <w:r>
-        <w:rPr>
-          <w:color w:val="auto"/>
-        </w:rPr>
-        <w:t xml:space="preserve">4. Modification of the Lane Assistance </w:t>
-      </w:r>
-      <w:r>
-        <w:rPr>
-          <w:color w:val="auto"/>
-        </w:rPr>
-        <w:t>system as a whole</w:t>
-      </w:r>
-      <w:r>
-        <w:rPr>
-          <w:color w:val="auto"/>
-        </w:rPr>
-        <w:t xml:space="preserve"> from a functional safety viewpoint</w:t>
-      </w:r>
-    </w:p>
-    <w:p>
-      <w:pPr>
-        <w:rPr>
-          <w:color w:val="auto"/>
-        </w:rPr>
-      </w:pPr>
-      <w:r>
-        <w:rPr>
-          <w:color w:val="auto"/>
-        </w:rPr>
-        <w:t xml:space="preserve">5. Providing tools and/or processes to ensure compatibility with </w:t>
-      </w:r>
-      <w:r>
-        <w:rPr>
-          <w:color w:val="auto"/>
-        </w:rPr>
-        <w:t>Tier 1 vendor</w:t>
-      </w:r>
-      <w:r>
-        <w:rPr>
-          <w:color w:val="auto"/>
-        </w:rPr>
-        <w:t xml:space="preserve"> technologies</w:t>
+        <w:t>3. Analysis of the Lane Assistance system as a whole from a functional safety viewpoint</w:t>
+      </w:r>
+    </w:p>
+    <w:p>
+      <w:pPr>
+        <w:rPr>
+          <w:color w:val="auto"/>
+        </w:rPr>
+      </w:pPr>
+      <w:r>
+        <w:rPr>
+          <w:color w:val="auto"/>
+        </w:rPr>
+        <w:t>4. Modification of the Lane Assistance system as a whole from a functional safety viewpoint</w:t>
+      </w:r>
+    </w:p>
+    <w:p>
+      <w:pPr>
+        <w:rPr>
+          <w:color w:val="auto"/>
+        </w:rPr>
+      </w:pPr>
+      <w:r>
+        <w:rPr>
+          <w:color w:val="auto"/>
+        </w:rPr>
+        <w:t>5. Providing tools and/or processes to ensure compatibility with Tier 1 vendor technologies</w:t>
       </w:r>
     </w:p>
     <w:p>
@@ -3489,8 +3464,8 @@
           <w:szCs w:val="40"/>
         </w:rPr>
       </w:pPr>
-      <w:bookmarkStart w:id="21" w:name="_lllavvxrxrdy" w:colFirst="0" w:colLast="0"/>
-      <w:bookmarkEnd w:id="21"/>
+      <w:bookmarkStart w:id="22" w:name="_lllavvxrxrdy" w:colFirst="0" w:colLast="0"/>
+      <w:bookmarkEnd w:id="22"/>
       <w:r>
         <w:br w:type="page"/>
       </w:r>
@@ -3639,8 +3614,6 @@
         </w:rPr>
         <w:t>A functional safety assessment confirms that plans, designs, and developed products actually achieve functional safety.</w:t>
       </w:r>
-      <w:bookmarkStart w:id="22" w:name="_GoBack"/>
-      <w:bookmarkEnd w:id="22"/>
     </w:p>
     <w:sectPr>
       <w:footerReference w:type="default" r:id="rId11"/>

</xml_diff>